<commit_message>
New translations cw video scripts_ summary.docx (Papiamento)
</commit_message>
<xml_diff>
--- a/translations/plh_facilitator_cw/pap/pap_CW Video Scripts_ Summary.docx
+++ b/translations/plh_facilitator_cw/pap/pap_CW Video Scripts_ Summary.docx
@@ -12,7 +12,7 @@
       <w:bookmarkStart w:colFirst="0" w:colLast="0" w:name="_mte0eeipumk3" w:id="0"/>
       <w:bookmarkEnd w:id="0"/>
       <w:r>
-        <w:t xml:space="preserve">Summary Video Scripts</w:t>
+        <w:t xml:space="preserve">Resumen di guion di video</w:t>
       </w:r>
     </w:p>
     <w:p>
@@ -24,7 +24,7 @@
       </w:pPr>
       <w:hyperlink r:id="rId7">
         <w:r>
-          <w:t xml:space="preserve">CW ParentChat Manual</w:t>
+          <w:t xml:space="preserve">CW Manual Mayor Konektá</w:t>
         </w:r>
       </w:hyperlink>
     </w:p>
@@ -38,7 +38,7 @@
       <w:bookmarkStart w:colFirst="0" w:colLast="0" w:name="_bgbqi4ya5hjk" w:id="1"/>
       <w:bookmarkEnd w:id="1"/>
       <w:r>
-        <w:t>module_1_summary</w:t>
+        <w:t>módulo_1_resumen</w:t>
       </w:r>
     </w:p>
     <w:tbl>
@@ -90,7 +90,7 @@
               <w:pStyle w:val="P68B1DB1-Normal4"/>
             </w:pPr>
             <w:r>
-              <w:t xml:space="preserve">Scene # </w:t>
+              <w:t xml:space="preserve">Esena # </w:t>
             </w:r>
           </w:p>
         </w:tc>
@@ -117,7 +117,7 @@
               <w:pStyle w:val="P68B1DB1-Normal4"/>
             </w:pPr>
             <w:r>
-              <w:t xml:space="preserve">Speaker </w:t>
+              <w:t xml:space="preserve">Oradó </w:t>
             </w:r>
           </w:p>
         </w:tc>
@@ -302,7 +302,7 @@
               <w:pStyle w:val="P68B1DB1-Normal5"/>
             </w:pPr>
             <w:r>
-              <w:t xml:space="preserve">Mother </w:t>
+              <w:t xml:space="preserve">Mama </w:t>
             </w:r>
           </w:p>
         </w:tc>
@@ -368,7 +368,7 @@
             <w:r>
               <w:t xml:space="preserve">And here’s the trick: pick a time when your child doesn’t already have something else they’re excited to do. </w:t>
               <w:br w:type="textWrapping"/>
-              <w:t xml:space="preserve">For me, that’s usually after I am back from work, when my son isn’t already watching his favorite show. Five minutes. That’s it. And honestly, start with five minutes, but if they want to keep going? Great! Go for ten or fifteen. It’s about making the moment count, not the clock.</w:t>
+              <w:t xml:space="preserve">For me, that’s usually after I am back from work, when my son isn’t already watching his favorite show. Sinku minüt. That’s it. And honestly, start with five minutes, but if they want to keep going? Fantástiko! Go for ten or fifteen. It’s about making the moment count, not the clock.</w:t>
             </w:r>
           </w:p>
         </w:tc>

</xml_diff>